<commit_message>
Update attendance logic and UML model
Refined filtering logic in PrezenteTabelController to better handle admin table view and blank search fields. Added a new attendance record to data.csv. Updated UML diagram to reflect changes in class structure, associations, and code generation details.
</commit_message>
<xml_diff>
--- a/ProiectWord.docx
+++ b/ProiectWord.docx
@@ -157,11 +157,6 @@
           <w:rFonts w:ascii="Courier New" w:hAnsi="Courier New" w:cs="Courier New"/>
         </w:rPr>
         <w:br/>
-      </w:r>
-      <w:r>
-        <w:rPr>
-          <w:rFonts w:ascii="Courier New" w:hAnsi="Courier New" w:cs="Courier New"/>
-        </w:rPr>
         <w:t>import javafx.application.Application;</w:t>
       </w:r>
       <w:r>
@@ -169,11 +164,6 @@
           <w:rFonts w:ascii="Courier New" w:hAnsi="Courier New" w:cs="Courier New"/>
         </w:rPr>
         <w:br/>
-      </w:r>
-      <w:r>
-        <w:rPr>
-          <w:rFonts w:ascii="Courier New" w:hAnsi="Courier New" w:cs="Courier New"/>
-        </w:rPr>
         <w:t>public class Launcher {</w:t>
       </w:r>
       <w:r>
@@ -181,11 +171,6 @@
           <w:rFonts w:ascii="Courier New" w:hAnsi="Courier New" w:cs="Courier New"/>
         </w:rPr>
         <w:br/>
-      </w:r>
-      <w:r>
-        <w:rPr>
-          <w:rFonts w:ascii="Courier New" w:hAnsi="Courier New" w:cs="Courier New"/>
-        </w:rPr>
         <w:t xml:space="preserve">    public static boolean viewAdminTable;</w:t>
       </w:r>
       <w:r>
@@ -206,11 +191,6 @@
           <w:rFonts w:ascii="Courier New" w:hAnsi="Courier New" w:cs="Courier New"/>
         </w:rPr>
         <w:br/>
-      </w:r>
-      <w:r>
-        <w:rPr>
-          <w:rFonts w:ascii="Courier New" w:hAnsi="Courier New" w:cs="Courier New"/>
-        </w:rPr>
         <w:t xml:space="preserve">    public static void main(String[] args) {</w:t>
       </w:r>
       <w:r>
@@ -218,11 +198,6 @@
           <w:rFonts w:ascii="Courier New" w:hAnsi="Courier New" w:cs="Courier New"/>
         </w:rPr>
         <w:br/>
-      </w:r>
-      <w:r>
-        <w:rPr>
-          <w:rFonts w:ascii="Courier New" w:hAnsi="Courier New" w:cs="Courier New"/>
-        </w:rPr>
         <w:t xml:space="preserve">        Application.launch(PrezentUIApp.class, args);</w:t>
       </w:r>
       <w:r>
@@ -230,11 +205,6 @@
           <w:rFonts w:ascii="Courier New" w:hAnsi="Courier New" w:cs="Courier New"/>
         </w:rPr>
         <w:br/>
-      </w:r>
-      <w:r>
-        <w:rPr>
-          <w:rFonts w:ascii="Courier New" w:hAnsi="Courier New" w:cs="Courier New"/>
-        </w:rPr>
         <w:t xml:space="preserve">    }</w:t>
       </w:r>
       <w:r>
@@ -242,11 +212,6 @@
           <w:rFonts w:ascii="Courier New" w:hAnsi="Courier New" w:cs="Courier New"/>
         </w:rPr>
         <w:br/>
-      </w:r>
-      <w:r>
-        <w:rPr>
-          <w:rFonts w:ascii="Courier New" w:hAnsi="Courier New" w:cs="Courier New"/>
-        </w:rPr>
         <w:t>}</w:t>
       </w:r>
     </w:p>
@@ -388,15 +353,7 @@
           <w:color w:val="292934" w:themeColor="text1"/>
           <w:szCs w:val="20"/>
         </w:rPr>
-        <w:t xml:space="preserve"> ... }</w:t>
-      </w:r>
-      <w:r>
-        <w:rPr>
-          <w:rFonts w:ascii="Courier New" w:eastAsia="Times New Roman" w:hAnsi="Courier New" w:cs="Courier New"/>
-          <w:color w:val="292934" w:themeColor="text1"/>
-          <w:szCs w:val="20"/>
-        </w:rPr>
-        <w:t xml:space="preserve"> </w:t>
+        <w:t xml:space="preserve"> ... } </w:t>
       </w:r>
       <w:r>
         <w:rPr>
@@ -484,24 +441,13 @@
           <w:rFonts w:ascii="Courier New" w:hAnsi="Courier New" w:cs="Courier New"/>
         </w:rPr>
         <w:br/>
-        <w:t xml:space="preserve">    </w:t>
-      </w:r>
-      <w:r>
-        <w:rPr>
-          <w:rFonts w:ascii="Courier New" w:hAnsi="Courier New" w:cs="Courier New"/>
-        </w:rPr>
-        <w:t>@FXML protected Button btnIntPrez;</w:t>
+        <w:t xml:space="preserve">    @FXML protected Button btnIntPrez;</w:t>
       </w:r>
       <w:r>
         <w:rPr>
           <w:rFonts w:ascii="Courier New" w:hAnsi="Courier New" w:cs="Courier New"/>
         </w:rPr>
         <w:br/>
-      </w:r>
-      <w:r>
-        <w:rPr>
-          <w:rFonts w:ascii="Courier New" w:hAnsi="Courier New" w:cs="Courier New"/>
-        </w:rPr>
         <w:t xml:space="preserve">    @FXML protected Button btnVizPrez;</w:t>
       </w:r>
     </w:p>
@@ -707,11 +653,59 @@
       <w:r>
         <w:t>, ce gestioneaza datele per elev</w:t>
       </w:r>
+    </w:p>
+    <w:p>
+      <w:r>
+        <w:br w:type="page"/>
+      </w:r>
       <w:bookmarkStart w:id="0" w:name="_GoBack"/>
       <w:bookmarkEnd w:id="0"/>
     </w:p>
+    <w:p>
+      <w:r>
+        <w:rPr>
+          <w:noProof/>
+        </w:rPr>
+        <w:lastRenderedPageBreak/>
+        <w:drawing>
+          <wp:inline distT="0" distB="0" distL="0" distR="0" wp14:anchorId="617D484E" wp14:editId="1E4BC103">
+            <wp:extent cx="5943600" cy="3726815"/>
+            <wp:effectExtent l="0" t="0" r="0" b="6985"/>
+            <wp:docPr id="1" name="Picture 1"/>
+            <wp:cNvGraphicFramePr>
+              <a:graphicFrameLocks xmlns:a="http://schemas.openxmlformats.org/drawingml/2006/main" noChangeAspect="1"/>
+            </wp:cNvGraphicFramePr>
+            <a:graphic xmlns:a="http://schemas.openxmlformats.org/drawingml/2006/main">
+              <a:graphicData uri="http://schemas.openxmlformats.org/drawingml/2006/picture">
+                <pic:pic xmlns:pic="http://schemas.openxmlformats.org/drawingml/2006/picture">
+                  <pic:nvPicPr>
+                    <pic:cNvPr id="0" name=""/>
+                    <pic:cNvPicPr/>
+                  </pic:nvPicPr>
+                  <pic:blipFill>
+                    <a:blip r:embed="rId9"/>
+                    <a:stretch>
+                      <a:fillRect/>
+                    </a:stretch>
+                  </pic:blipFill>
+                  <pic:spPr>
+                    <a:xfrm>
+                      <a:off x="0" y="0"/>
+                      <a:ext cx="5943600" cy="3726815"/>
+                    </a:xfrm>
+                    <a:prstGeom prst="rect">
+                      <a:avLst/>
+                    </a:prstGeom>
+                  </pic:spPr>
+                </pic:pic>
+              </a:graphicData>
+            </a:graphic>
+          </wp:inline>
+        </w:drawing>
+      </w:r>
+    </w:p>
     <w:sectPr>
-      <w:headerReference w:type="default" r:id="rId9"/>
+      <w:headerReference w:type="default" r:id="rId10"/>
       <w:pgSz w:w="16839" w:h="11907" w:orient="landscape" w:code="9"/>
       <w:pgMar w:top="1440" w:right="1440" w:bottom="1440" w:left="1440" w:header="720" w:footer="720" w:gutter="0"/>
       <w:cols w:space="720"/>
@@ -1461,6 +1455,36 @@
       <w:szCs w:val="20"/>
     </w:rPr>
   </w:style>
+  <w:style w:type="paragraph" w:styleId="BalloonText">
+    <w:name w:val="Balloon Text"/>
+    <w:basedOn w:val="Normal"/>
+    <w:link w:val="BalloonTextChar"/>
+    <w:uiPriority w:val="99"/>
+    <w:semiHidden/>
+    <w:unhideWhenUsed/>
+    <w:rsid w:val="008B3D2F"/>
+    <w:pPr>
+      <w:spacing w:after="0" w:line="240" w:lineRule="auto"/>
+    </w:pPr>
+    <w:rPr>
+      <w:rFonts w:ascii="Tahoma" w:hAnsi="Tahoma" w:cs="Tahoma"/>
+      <w:sz w:val="16"/>
+      <w:szCs w:val="16"/>
+    </w:rPr>
+  </w:style>
+  <w:style w:type="character" w:customStyle="1" w:styleId="BalloonTextChar">
+    <w:name w:val="Balloon Text Char"/>
+    <w:basedOn w:val="DefaultParagraphFont"/>
+    <w:link w:val="BalloonText"/>
+    <w:uiPriority w:val="99"/>
+    <w:semiHidden/>
+    <w:rsid w:val="008B3D2F"/>
+    <w:rPr>
+      <w:rFonts w:ascii="Tahoma" w:hAnsi="Tahoma" w:cs="Tahoma"/>
+      <w:sz w:val="16"/>
+      <w:szCs w:val="16"/>
+    </w:rPr>
+  </w:style>
 </w:styles>
 </file>
 
@@ -1876,6 +1900,36 @@
       <w:rFonts w:ascii="Courier New" w:eastAsia="Times New Roman" w:hAnsi="Courier New" w:cs="Courier New"/>
       <w:sz w:val="20"/>
       <w:szCs w:val="20"/>
+    </w:rPr>
+  </w:style>
+  <w:style w:type="paragraph" w:styleId="BalloonText">
+    <w:name w:val="Balloon Text"/>
+    <w:basedOn w:val="Normal"/>
+    <w:link w:val="BalloonTextChar"/>
+    <w:uiPriority w:val="99"/>
+    <w:semiHidden/>
+    <w:unhideWhenUsed/>
+    <w:rsid w:val="008B3D2F"/>
+    <w:pPr>
+      <w:spacing w:after="0" w:line="240" w:lineRule="auto"/>
+    </w:pPr>
+    <w:rPr>
+      <w:rFonts w:ascii="Tahoma" w:hAnsi="Tahoma" w:cs="Tahoma"/>
+      <w:sz w:val="16"/>
+      <w:szCs w:val="16"/>
+    </w:rPr>
+  </w:style>
+  <w:style w:type="character" w:customStyle="1" w:styleId="BalloonTextChar">
+    <w:name w:val="Balloon Text Char"/>
+    <w:basedOn w:val="DefaultParagraphFont"/>
+    <w:link w:val="BalloonText"/>
+    <w:uiPriority w:val="99"/>
+    <w:semiHidden/>
+    <w:rsid w:val="008B3D2F"/>
+    <w:rPr>
+      <w:rFonts w:ascii="Tahoma" w:hAnsi="Tahoma" w:cs="Tahoma"/>
+      <w:sz w:val="16"/>
+      <w:szCs w:val="16"/>
     </w:rPr>
   </w:style>
 </w:styles>
@@ -2174,7 +2228,7 @@
 </file>
 
 <file path=customXml/itemProps1.xml><?xml version="1.0" encoding="utf-8"?>
-<ds:datastoreItem xmlns:ds="http://schemas.openxmlformats.org/officeDocument/2006/customXml" ds:itemID="{6A23C483-5AE3-4BA0-91A4-A2B7740C156D}">
+<ds:datastoreItem xmlns:ds="http://schemas.openxmlformats.org/officeDocument/2006/customXml" ds:itemID="{D710198A-2629-436A-8C43-012729314819}">
   <ds:schemaRefs>
     <ds:schemaRef ds:uri="http://schemas.openxmlformats.org/officeDocument/2006/bibliography"/>
   </ds:schemaRefs>

</xml_diff>